<commit_message>
fix(lab2-5): small fixes before passing
</commit_message>
<xml_diff>
--- a/Lab01/Report.docx
+++ b/Lab01/Report.docx
@@ -2325,142 +2325,16 @@
           <w:szCs w:val="28"/>
         </w:rPr>
       </w:pPr>
-    </w:p>
-    <w:p>
-      <w:pPr>
-        <w:jc w:val="both"/>
-        <w:rPr>
-          <w:sz w:val="28"/>
-          <w:szCs w:val="28"/>
-        </w:rPr>
-      </w:pPr>
-      <w:r>
-        <w:rPr>
-          <w:b/>
-          <w:sz w:val="28"/>
-          <w:szCs w:val="28"/>
-        </w:rPr>
-        <w:tab/>
-      </w:r>
-      <w:proofErr w:type="gramStart"/>
-      <w:r>
-        <w:rPr>
-          <w:b/>
-          <w:sz w:val="28"/>
-          <w:szCs w:val="28"/>
-        </w:rPr>
-        <w:t>Задание  19</w:t>
-      </w:r>
-      <w:proofErr w:type="gramEnd"/>
-      <w:r>
-        <w:rPr>
-          <w:b/>
-          <w:sz w:val="28"/>
-          <w:szCs w:val="28"/>
-        </w:rPr>
-        <w:t>.  З</w:t>
-      </w:r>
-      <w:r>
-        <w:rPr>
-          <w:sz w:val="28"/>
-          <w:szCs w:val="28"/>
-        </w:rPr>
-        <w:t xml:space="preserve">апустите утилиту </w:t>
-      </w:r>
-      <w:proofErr w:type="spellStart"/>
-      <w:r>
-        <w:rPr>
-          <w:b/>
-          <w:sz w:val="28"/>
-          <w:szCs w:val="28"/>
-          <w:lang w:val="en-US"/>
-        </w:rPr>
-        <w:t>nslookup</w:t>
-      </w:r>
-      <w:proofErr w:type="spellEnd"/>
-      <w:r>
-        <w:rPr>
-          <w:b/>
-          <w:sz w:val="28"/>
-          <w:szCs w:val="28"/>
-        </w:rPr>
-        <w:t xml:space="preserve"> </w:t>
-      </w:r>
-      <w:r>
-        <w:rPr>
-          <w:sz w:val="28"/>
-          <w:szCs w:val="28"/>
-        </w:rPr>
-        <w:t xml:space="preserve">в диалоговом режиме и наберите команду </w:t>
-      </w:r>
-      <w:r>
-        <w:rPr>
-          <w:b/>
-          <w:sz w:val="28"/>
-          <w:szCs w:val="28"/>
-          <w:lang w:val="en-US"/>
-        </w:rPr>
-        <w:t>help</w:t>
-      </w:r>
-      <w:r>
-        <w:rPr>
-          <w:sz w:val="28"/>
-          <w:szCs w:val="28"/>
-        </w:rPr>
-        <w:t xml:space="preserve">. Ознакомьтесь с полученным отчетом, отражающим возможности утилиты </w:t>
-      </w:r>
-      <w:proofErr w:type="spellStart"/>
-      <w:r>
-        <w:rPr>
-          <w:b/>
-          <w:sz w:val="28"/>
-          <w:szCs w:val="28"/>
-          <w:lang w:val="en-US"/>
-        </w:rPr>
-        <w:t>nslookup</w:t>
-      </w:r>
-      <w:proofErr w:type="spellEnd"/>
-      <w:r>
-        <w:rPr>
-          <w:sz w:val="28"/>
-          <w:szCs w:val="28"/>
-        </w:rPr>
-        <w:t>.</w:t>
-      </w:r>
-      <w:r>
-        <w:rPr>
-          <w:b/>
-          <w:sz w:val="28"/>
-          <w:szCs w:val="28"/>
-        </w:rPr>
-        <w:t xml:space="preserve"> </w:t>
-      </w:r>
-    </w:p>
-    <w:p>
-      <w:pPr>
-        <w:jc w:val="both"/>
-        <w:rPr>
-          <w:sz w:val="28"/>
-          <w:szCs w:val="28"/>
-        </w:rPr>
-      </w:pPr>
-      <w:r>
-        <w:rPr>
-          <w:sz w:val="28"/>
-          <w:szCs w:val="28"/>
-        </w:rPr>
-        <w:t xml:space="preserve"> </w:t>
-      </w:r>
       <w:r>
         <w:rPr>
           <w:noProof/>
           <w:lang w:eastAsia="ru-RU"/>
         </w:rPr>
         <w:drawing>
-          <wp:inline distT="0" distB="0" distL="0" distR="0" wp14:anchorId="3C007DBB" wp14:editId="01489A20">
-            <wp:extent cx="5311140" cy="3615322"/>
-            <wp:effectExtent l="0" t="0" r="3810" b="4445"/>
-            <wp:docPr id="2" name="Рисунок 2"/>
+          <wp:inline distT="0" distB="0" distL="0" distR="0" wp14:anchorId="2ED32650" wp14:editId="66BBC8C9">
+            <wp:extent cx="3185160" cy="5046617"/>
+            <wp:effectExtent l="0" t="0" r="0" b="1905"/>
+            <wp:docPr id="8" name="Рисунок 8"/>
             <wp:cNvGraphicFramePr>
               <a:graphicFrameLocks xmlns:a="http://schemas.openxmlformats.org/drawingml/2006/main" noChangeAspect="1"/>
             </wp:cNvGraphicFramePr>
@@ -2480,7 +2354,7 @@
                   <pic:spPr>
                     <a:xfrm>
                       <a:off x="0" y="0"/>
-                      <a:ext cx="5312611" cy="3616323"/>
+                      <a:ext cx="3196856" cy="5065149"/>
                     </a:xfrm>
                     <a:prstGeom prst="rect">
                       <a:avLst/>
@@ -2508,7 +2382,24 @@
           <w:szCs w:val="28"/>
         </w:rPr>
         <w:tab/>
-        <w:t>Задание 20.  З</w:t>
+      </w:r>
+      <w:proofErr w:type="gramStart"/>
+      <w:r>
+        <w:rPr>
+          <w:b/>
+          <w:sz w:val="28"/>
+          <w:szCs w:val="28"/>
+        </w:rPr>
+        <w:t>Задание  19</w:t>
+      </w:r>
+      <w:proofErr w:type="gramEnd"/>
+      <w:r>
+        <w:rPr>
+          <w:b/>
+          <w:sz w:val="28"/>
+          <w:szCs w:val="28"/>
+        </w:rPr>
+        <w:t>.  З</w:t>
       </w:r>
       <w:r>
         <w:rPr>
@@ -2541,72 +2432,79 @@
           <w:sz w:val="28"/>
           <w:szCs w:val="28"/>
         </w:rPr>
-        <w:t xml:space="preserve">в диалоговом режиме. Определите имя и  </w:t>
-      </w:r>
-      <w:r>
-        <w:rPr>
-          <w:sz w:val="28"/>
-          <w:szCs w:val="28"/>
-          <w:lang w:val="en-US"/>
-        </w:rPr>
-        <w:t>IP</w:t>
-      </w:r>
-      <w:r>
-        <w:rPr>
-          <w:sz w:val="28"/>
-          <w:szCs w:val="28"/>
-        </w:rPr>
-        <w:t xml:space="preserve">-адрес хоста, на котором установлен  </w:t>
-      </w:r>
-      <w:r>
-        <w:rPr>
-          <w:sz w:val="28"/>
-          <w:szCs w:val="28"/>
-          <w:lang w:val="en-US"/>
-        </w:rPr>
-        <w:t>DNS</w:t>
-      </w:r>
-      <w:r>
-        <w:rPr>
-          <w:sz w:val="28"/>
-          <w:szCs w:val="28"/>
-        </w:rPr>
-        <w:t xml:space="preserve">-сервер по умолчанию. Определите </w:t>
-      </w:r>
-      <w:r>
-        <w:rPr>
-          <w:sz w:val="28"/>
-          <w:szCs w:val="28"/>
-          <w:lang w:val="en-US"/>
-        </w:rPr>
-        <w:t>IP</w:t>
-      </w:r>
-      <w:r>
-        <w:rPr>
-          <w:sz w:val="28"/>
-          <w:szCs w:val="28"/>
-        </w:rPr>
-        <w:t xml:space="preserve">-адреса хостов по их именам (имена хостов выдаст преподаватель).   </w:t>
-      </w:r>
-    </w:p>
-    <w:p>
-      <w:pPr>
-        <w:jc w:val="both"/>
-        <w:rPr>
-          <w:sz w:val="28"/>
-          <w:szCs w:val="28"/>
-        </w:rPr>
-      </w:pPr>
+        <w:t xml:space="preserve">в диалоговом режиме и наберите команду </w:t>
+      </w:r>
+      <w:r>
+        <w:rPr>
+          <w:b/>
+          <w:sz w:val="28"/>
+          <w:szCs w:val="28"/>
+          <w:lang w:val="en-US"/>
+        </w:rPr>
+        <w:t>help</w:t>
+      </w:r>
+      <w:r>
+        <w:rPr>
+          <w:sz w:val="28"/>
+          <w:szCs w:val="28"/>
+        </w:rPr>
+        <w:t xml:space="preserve">. Ознакомьтесь с полученным отчетом, отражающим возможности утилиты </w:t>
+      </w:r>
+      <w:proofErr w:type="spellStart"/>
+      <w:r>
+        <w:rPr>
+          <w:b/>
+          <w:sz w:val="28"/>
+          <w:szCs w:val="28"/>
+          <w:lang w:val="en-US"/>
+        </w:rPr>
+        <w:t>nslookup</w:t>
+      </w:r>
+      <w:proofErr w:type="spellEnd"/>
+      <w:r>
+        <w:rPr>
+          <w:sz w:val="28"/>
+          <w:szCs w:val="28"/>
+        </w:rPr>
+        <w:t>.</w:t>
+      </w:r>
+      <w:r>
+        <w:rPr>
+          <w:b/>
+          <w:sz w:val="28"/>
+          <w:szCs w:val="28"/>
+        </w:rPr>
+        <w:t xml:space="preserve"> </w:t>
+      </w:r>
+      <w:bookmarkStart w:id="0" w:name="_GoBack"/>
+      <w:bookmarkEnd w:id="0"/>
+    </w:p>
+    <w:p>
+      <w:pPr>
+        <w:jc w:val="both"/>
+        <w:rPr>
+          <w:sz w:val="28"/>
+          <w:szCs w:val="28"/>
+        </w:rPr>
+      </w:pPr>
+      <w:r>
+        <w:rPr>
+          <w:sz w:val="28"/>
+          <w:szCs w:val="28"/>
+        </w:rPr>
+        <w:lastRenderedPageBreak/>
+        <w:t xml:space="preserve"> </w:t>
+      </w:r>
       <w:r>
         <w:rPr>
           <w:noProof/>
           <w:lang w:eastAsia="ru-RU"/>
         </w:rPr>
         <w:drawing>
-          <wp:inline distT="0" distB="0" distL="0" distR="0" wp14:anchorId="3CF0E7FE" wp14:editId="0100E035">
-            <wp:extent cx="3600450" cy="742950"/>
-            <wp:effectExtent l="0" t="0" r="0" b="0"/>
-            <wp:docPr id="26" name="Рисунок 26"/>
+          <wp:inline distT="0" distB="0" distL="0" distR="0" wp14:anchorId="3C007DBB" wp14:editId="01489A20">
+            <wp:extent cx="5311140" cy="3615322"/>
+            <wp:effectExtent l="0" t="0" r="3810" b="4445"/>
+            <wp:docPr id="2" name="Рисунок 2"/>
             <wp:cNvGraphicFramePr>
               <a:graphicFrameLocks xmlns:a="http://schemas.openxmlformats.org/drawingml/2006/main" noChangeAspect="1"/>
             </wp:cNvGraphicFramePr>
@@ -2626,7 +2524,7 @@
                   <pic:spPr>
                     <a:xfrm>
                       <a:off x="0" y="0"/>
-                      <a:ext cx="3600450" cy="742950"/>
+                      <a:ext cx="5312611" cy="3616323"/>
                     </a:xfrm>
                     <a:prstGeom prst="rect">
                       <a:avLst/>
@@ -2641,45 +2539,27 @@
     </w:p>
     <w:p>
       <w:pPr>
-        <w:rPr>
-          <w:b/>
-          <w:sz w:val="28"/>
-          <w:szCs w:val="28"/>
-        </w:rPr>
-      </w:pPr>
-      <w:r>
-        <w:rPr>
-          <w:b/>
-          <w:sz w:val="28"/>
-          <w:szCs w:val="28"/>
-        </w:rPr>
-        <w:br w:type="page"/>
-      </w:r>
-    </w:p>
-    <w:p>
-      <w:pPr>
-        <w:ind w:firstLine="720"/>
-        <w:jc w:val="both"/>
-        <w:rPr>
-          <w:sz w:val="28"/>
-          <w:szCs w:val="28"/>
-        </w:rPr>
-      </w:pPr>
-      <w:r>
-        <w:rPr>
-          <w:b/>
-          <w:sz w:val="28"/>
-          <w:szCs w:val="28"/>
-        </w:rPr>
-        <w:lastRenderedPageBreak/>
-        <w:t xml:space="preserve">Задание   21. </w:t>
-      </w:r>
-      <w:r>
-        <w:rPr>
-          <w:sz w:val="28"/>
-          <w:szCs w:val="28"/>
-        </w:rPr>
-        <w:t xml:space="preserve">Получите справку о параметрах утилиты </w:t>
+        <w:jc w:val="both"/>
+        <w:rPr>
+          <w:sz w:val="28"/>
+          <w:szCs w:val="28"/>
+        </w:rPr>
+      </w:pPr>
+      <w:r>
+        <w:rPr>
+          <w:b/>
+          <w:sz w:val="28"/>
+          <w:szCs w:val="28"/>
+        </w:rPr>
+        <w:tab/>
+        <w:t>Задание 20.  З</w:t>
+      </w:r>
+      <w:r>
+        <w:rPr>
+          <w:sz w:val="28"/>
+          <w:szCs w:val="28"/>
+        </w:rPr>
+        <w:t xml:space="preserve">апустите утилиту </w:t>
       </w:r>
       <w:proofErr w:type="spellStart"/>
       <w:r>
@@ -2689,15 +2569,68 @@
           <w:szCs w:val="28"/>
           <w:lang w:val="en-US"/>
         </w:rPr>
-        <w:t>netstat</w:t>
+        <w:t>nslookup</w:t>
       </w:r>
       <w:proofErr w:type="spellEnd"/>
       <w:r>
         <w:rPr>
-          <w:sz w:val="28"/>
-          <w:szCs w:val="28"/>
-        </w:rPr>
-        <w:t>.</w:t>
+          <w:b/>
+          <w:sz w:val="28"/>
+          <w:szCs w:val="28"/>
+        </w:rPr>
+        <w:t xml:space="preserve"> </w:t>
+      </w:r>
+      <w:r>
+        <w:rPr>
+          <w:sz w:val="28"/>
+          <w:szCs w:val="28"/>
+        </w:rPr>
+        <w:t xml:space="preserve">в диалоговом режиме. Определите имя и  </w:t>
+      </w:r>
+      <w:r>
+        <w:rPr>
+          <w:sz w:val="28"/>
+          <w:szCs w:val="28"/>
+          <w:lang w:val="en-US"/>
+        </w:rPr>
+        <w:t>IP</w:t>
+      </w:r>
+      <w:r>
+        <w:rPr>
+          <w:sz w:val="28"/>
+          <w:szCs w:val="28"/>
+        </w:rPr>
+        <w:t xml:space="preserve">-адрес хоста, на котором установлен  </w:t>
+      </w:r>
+      <w:r>
+        <w:rPr>
+          <w:sz w:val="28"/>
+          <w:szCs w:val="28"/>
+          <w:lang w:val="en-US"/>
+        </w:rPr>
+        <w:t>DNS</w:t>
+      </w:r>
+      <w:r>
+        <w:rPr>
+          <w:sz w:val="28"/>
+          <w:szCs w:val="28"/>
+        </w:rPr>
+        <w:t xml:space="preserve">-сервер по умолчанию. Определите </w:t>
+      </w:r>
+      <w:r>
+        <w:rPr>
+          <w:sz w:val="28"/>
+          <w:szCs w:val="28"/>
+          <w:lang w:val="en-US"/>
+        </w:rPr>
+        <w:t>IP</w:t>
+      </w:r>
+      <w:r>
+        <w:rPr>
+          <w:sz w:val="28"/>
+          <w:szCs w:val="28"/>
+        </w:rPr>
+        <w:t xml:space="preserve">-адреса хостов по их именам (имена хостов выдаст преподаватель).   </w:t>
       </w:r>
     </w:p>
     <w:p>
@@ -2714,10 +2647,10 @@
           <w:lang w:eastAsia="ru-RU"/>
         </w:rPr>
         <w:drawing>
-          <wp:inline distT="0" distB="0" distL="0" distR="0" wp14:anchorId="2F63879B" wp14:editId="18561AA8">
-            <wp:extent cx="5067300" cy="4437882"/>
-            <wp:effectExtent l="0" t="0" r="0" b="1270"/>
-            <wp:docPr id="3" name="Рисунок 3"/>
+          <wp:inline distT="0" distB="0" distL="0" distR="0" wp14:anchorId="3CF0E7FE" wp14:editId="0100E035">
+            <wp:extent cx="3600450" cy="742950"/>
+            <wp:effectExtent l="0" t="0" r="0" b="0"/>
+            <wp:docPr id="26" name="Рисунок 26"/>
             <wp:cNvGraphicFramePr>
               <a:graphicFrameLocks xmlns:a="http://schemas.openxmlformats.org/drawingml/2006/main" noChangeAspect="1"/>
             </wp:cNvGraphicFramePr>
@@ -2737,7 +2670,7 @@
                   <pic:spPr>
                     <a:xfrm>
                       <a:off x="0" y="0"/>
-                      <a:ext cx="5069901" cy="4440160"/>
+                      <a:ext cx="3600450" cy="742950"/>
                     </a:xfrm>
                     <a:prstGeom prst="rect">
                       <a:avLst/>
@@ -2752,29 +2685,15 @@
     </w:p>
     <w:p>
       <w:pPr>
-        <w:jc w:val="both"/>
-        <w:rPr>
-          <w:sz w:val="28"/>
-          <w:szCs w:val="28"/>
-        </w:rPr>
-      </w:pPr>
-      <w:r>
-        <w:rPr>
-          <w:sz w:val="28"/>
-          <w:szCs w:val="28"/>
-        </w:rPr>
-        <w:tab/>
-      </w:r>
-    </w:p>
-    <w:p>
-      <w:pPr>
-        <w:rPr>
-          <w:sz w:val="28"/>
-          <w:szCs w:val="28"/>
-        </w:rPr>
-      </w:pPr>
-      <w:r>
-        <w:rPr>
+        <w:rPr>
+          <w:b/>
+          <w:sz w:val="28"/>
+          <w:szCs w:val="28"/>
+        </w:rPr>
+      </w:pPr>
+      <w:r>
+        <w:rPr>
+          <w:b/>
           <w:sz w:val="28"/>
           <w:szCs w:val="28"/>
         </w:rPr>
@@ -2783,6 +2702,7 @@
     </w:p>
     <w:p>
       <w:pPr>
+        <w:ind w:firstLine="720"/>
         <w:jc w:val="both"/>
         <w:rPr>
           <w:sz w:val="28"/>
@@ -2796,70 +2716,32 @@
           <w:szCs w:val="28"/>
         </w:rPr>
         <w:lastRenderedPageBreak/>
-        <w:t xml:space="preserve">Задание 22. </w:t>
-      </w:r>
-      <w:r>
-        <w:rPr>
-          <w:sz w:val="28"/>
-          <w:szCs w:val="28"/>
-        </w:rPr>
-        <w:t xml:space="preserve">Запустите </w:t>
-      </w:r>
-      <w:r>
-        <w:rPr>
-          <w:sz w:val="28"/>
-          <w:szCs w:val="28"/>
-        </w:rPr>
-        <w:t xml:space="preserve">утилиту </w:t>
+        <w:t xml:space="preserve">Задание   21. </w:t>
+      </w:r>
+      <w:r>
+        <w:rPr>
+          <w:sz w:val="28"/>
+          <w:szCs w:val="28"/>
+        </w:rPr>
+        <w:t xml:space="preserve">Получите справку о параметрах утилиты </w:t>
       </w:r>
       <w:proofErr w:type="spellStart"/>
       <w:r>
         <w:rPr>
-          <w:sz w:val="28"/>
-          <w:szCs w:val="28"/>
+          <w:b/>
+          <w:sz w:val="28"/>
+          <w:szCs w:val="28"/>
+          <w:lang w:val="en-US"/>
         </w:rPr>
         <w:t>netstat</w:t>
       </w:r>
       <w:proofErr w:type="spellEnd"/>
       <w:r>
         <w:rPr>
-          <w:b/>
-          <w:sz w:val="28"/>
-          <w:szCs w:val="28"/>
-        </w:rPr>
-        <w:t xml:space="preserve"> -</w:t>
-      </w:r>
-      <w:r>
-        <w:rPr>
-          <w:b/>
-          <w:sz w:val="28"/>
-          <w:szCs w:val="28"/>
-          <w:lang w:val="en-US"/>
-        </w:rPr>
-        <w:t>a</w:t>
-      </w:r>
-      <w:r>
-        <w:rPr>
-          <w:sz w:val="28"/>
-          <w:szCs w:val="28"/>
-        </w:rPr>
-        <w:t xml:space="preserve"> для отображения всех подключений и ожидающих портов. Исследуйте отчет. Выясните, какие из известных служб прослушивают порты. С какими из этих портов поддерживается внешнее соединение и по какому протоколу ? Определите имена хостов и номера портов    внешних </w:t>
-      </w:r>
-      <w:proofErr w:type="gramStart"/>
-      <w:r>
-        <w:rPr>
-          <w:sz w:val="28"/>
-          <w:szCs w:val="28"/>
-        </w:rPr>
-        <w:t>соединений .</w:t>
-      </w:r>
-      <w:proofErr w:type="gramEnd"/>
-      <w:r>
-        <w:rPr>
-          <w:sz w:val="28"/>
-          <w:szCs w:val="28"/>
-        </w:rPr>
-        <w:t xml:space="preserve">     </w:t>
+          <w:sz w:val="28"/>
+          <w:szCs w:val="28"/>
+        </w:rPr>
+        <w:t>.</w:t>
       </w:r>
     </w:p>
     <w:p>
@@ -2876,10 +2758,10 @@
           <w:lang w:eastAsia="ru-RU"/>
         </w:rPr>
         <w:drawing>
-          <wp:inline distT="0" distB="0" distL="0" distR="0" wp14:anchorId="7F2A1337" wp14:editId="0C302749">
-            <wp:extent cx="4373880" cy="5341230"/>
-            <wp:effectExtent l="0" t="0" r="7620" b="0"/>
-            <wp:docPr id="4" name="Рисунок 4"/>
+          <wp:inline distT="0" distB="0" distL="0" distR="0" wp14:anchorId="2F63879B" wp14:editId="18561AA8">
+            <wp:extent cx="5067300" cy="4437882"/>
+            <wp:effectExtent l="0" t="0" r="0" b="1270"/>
+            <wp:docPr id="3" name="Рисунок 3"/>
             <wp:cNvGraphicFramePr>
               <a:graphicFrameLocks xmlns:a="http://schemas.openxmlformats.org/drawingml/2006/main" noChangeAspect="1"/>
             </wp:cNvGraphicFramePr>
@@ -2899,6 +2781,168 @@
                   <pic:spPr>
                     <a:xfrm>
                       <a:off x="0" y="0"/>
+                      <a:ext cx="5069901" cy="4440160"/>
+                    </a:xfrm>
+                    <a:prstGeom prst="rect">
+                      <a:avLst/>
+                    </a:prstGeom>
+                  </pic:spPr>
+                </pic:pic>
+              </a:graphicData>
+            </a:graphic>
+          </wp:inline>
+        </w:drawing>
+      </w:r>
+    </w:p>
+    <w:p>
+      <w:pPr>
+        <w:jc w:val="both"/>
+        <w:rPr>
+          <w:sz w:val="28"/>
+          <w:szCs w:val="28"/>
+        </w:rPr>
+      </w:pPr>
+      <w:r>
+        <w:rPr>
+          <w:sz w:val="28"/>
+          <w:szCs w:val="28"/>
+        </w:rPr>
+        <w:tab/>
+      </w:r>
+    </w:p>
+    <w:p>
+      <w:pPr>
+        <w:rPr>
+          <w:sz w:val="28"/>
+          <w:szCs w:val="28"/>
+        </w:rPr>
+      </w:pPr>
+      <w:r>
+        <w:rPr>
+          <w:sz w:val="28"/>
+          <w:szCs w:val="28"/>
+        </w:rPr>
+        <w:br w:type="page"/>
+      </w:r>
+    </w:p>
+    <w:p>
+      <w:pPr>
+        <w:jc w:val="both"/>
+        <w:rPr>
+          <w:sz w:val="28"/>
+          <w:szCs w:val="28"/>
+        </w:rPr>
+      </w:pPr>
+      <w:r>
+        <w:rPr>
+          <w:b/>
+          <w:sz w:val="28"/>
+          <w:szCs w:val="28"/>
+        </w:rPr>
+        <w:lastRenderedPageBreak/>
+        <w:t xml:space="preserve">Задание 22. </w:t>
+      </w:r>
+      <w:r>
+        <w:rPr>
+          <w:sz w:val="28"/>
+          <w:szCs w:val="28"/>
+        </w:rPr>
+        <w:t xml:space="preserve">Запустите </w:t>
+      </w:r>
+      <w:r>
+        <w:rPr>
+          <w:sz w:val="28"/>
+          <w:szCs w:val="28"/>
+        </w:rPr>
+        <w:t xml:space="preserve">утилиту </w:t>
+      </w:r>
+      <w:proofErr w:type="spellStart"/>
+      <w:r>
+        <w:rPr>
+          <w:sz w:val="28"/>
+          <w:szCs w:val="28"/>
+        </w:rPr>
+        <w:t>netstat</w:t>
+      </w:r>
+      <w:proofErr w:type="spellEnd"/>
+      <w:r>
+        <w:rPr>
+          <w:b/>
+          <w:sz w:val="28"/>
+          <w:szCs w:val="28"/>
+        </w:rPr>
+        <w:t xml:space="preserve"> -</w:t>
+      </w:r>
+      <w:r>
+        <w:rPr>
+          <w:b/>
+          <w:sz w:val="28"/>
+          <w:szCs w:val="28"/>
+          <w:lang w:val="en-US"/>
+        </w:rPr>
+        <w:t>a</w:t>
+      </w:r>
+      <w:r>
+        <w:rPr>
+          <w:sz w:val="28"/>
+          <w:szCs w:val="28"/>
+        </w:rPr>
+        <w:t xml:space="preserve"> для отображения всех подключений и ожидающих портов. Исследуйте отчет. Выясните, какие из известных служб прослушивают порты. С какими из этих портов поддерживается внешнее соединение и по какому протоколу ? Определите имена хостов и номера портов    внешних </w:t>
+      </w:r>
+      <w:proofErr w:type="gramStart"/>
+      <w:r>
+        <w:rPr>
+          <w:sz w:val="28"/>
+          <w:szCs w:val="28"/>
+        </w:rPr>
+        <w:t>соединений .</w:t>
+      </w:r>
+      <w:proofErr w:type="gramEnd"/>
+      <w:r>
+        <w:rPr>
+          <w:sz w:val="28"/>
+          <w:szCs w:val="28"/>
+        </w:rPr>
+        <w:t xml:space="preserve">     </w:t>
+      </w:r>
+    </w:p>
+    <w:p>
+      <w:pPr>
+        <w:jc w:val="both"/>
+        <w:rPr>
+          <w:sz w:val="28"/>
+          <w:szCs w:val="28"/>
+        </w:rPr>
+      </w:pPr>
+      <w:r>
+        <w:rPr>
+          <w:noProof/>
+          <w:lang w:eastAsia="ru-RU"/>
+        </w:rPr>
+        <w:drawing>
+          <wp:inline distT="0" distB="0" distL="0" distR="0" wp14:anchorId="7F2A1337" wp14:editId="0C302749">
+            <wp:extent cx="4373880" cy="5341230"/>
+            <wp:effectExtent l="0" t="0" r="7620" b="0"/>
+            <wp:docPr id="4" name="Рисунок 4"/>
+            <wp:cNvGraphicFramePr>
+              <a:graphicFrameLocks xmlns:a="http://schemas.openxmlformats.org/drawingml/2006/main" noChangeAspect="1"/>
+            </wp:cNvGraphicFramePr>
+            <a:graphic xmlns:a="http://schemas.openxmlformats.org/drawingml/2006/main">
+              <a:graphicData uri="http://schemas.openxmlformats.org/drawingml/2006/picture">
+                <pic:pic xmlns:pic="http://schemas.openxmlformats.org/drawingml/2006/picture">
+                  <pic:nvPicPr>
+                    <pic:cNvPr id="1" name=""/>
+                    <pic:cNvPicPr/>
+                  </pic:nvPicPr>
+                  <pic:blipFill>
+                    <a:blip r:embed="rId25"/>
+                    <a:stretch>
+                      <a:fillRect/>
+                    </a:stretch>
+                  </pic:blipFill>
+                  <pic:spPr>
+                    <a:xfrm>
+                      <a:off x="0" y="0"/>
                       <a:ext cx="4383513" cy="5352994"/>
                     </a:xfrm>
                     <a:prstGeom prst="rect">
@@ -3049,7 +3093,7 @@
                     </pic:cNvPicPr>
                   </pic:nvPicPr>
                   <pic:blipFill>
-                    <a:blip r:embed="rId25">
+                    <a:blip r:embed="rId26">
                       <a:extLst>
                         <a:ext uri="{28A0092B-C50C-407E-A947-70E740481C1C}">
                           <a14:useLocalDpi xmlns:a14="http://schemas.microsoft.com/office/drawing/2010/main" val="0"/>
@@ -3320,7 +3364,7 @@
                     </pic:cNvPicPr>
                   </pic:nvPicPr>
                   <pic:blipFill>
-                    <a:blip r:embed="rId26">
+                    <a:blip r:embed="rId27">
                       <a:extLst>
                         <a:ext uri="{28A0092B-C50C-407E-A947-70E740481C1C}">
                           <a14:useLocalDpi xmlns:a14="http://schemas.microsoft.com/office/drawing/2010/main" val="0"/>
@@ -3361,8 +3405,6 @@
           <w:szCs w:val="28"/>
         </w:rPr>
       </w:pPr>
-      <w:bookmarkStart w:id="0" w:name="_GoBack"/>
-      <w:bookmarkEnd w:id="0"/>
       <w:r>
         <w:rPr>
           <w:b/>
@@ -3422,202 +3464,6 @@
             <wp:extent cx="4945380" cy="3472074"/>
             <wp:effectExtent l="0" t="0" r="7620" b="0"/>
             <wp:docPr id="6" name="Рисунок 6"/>
-            <wp:cNvGraphicFramePr>
-              <a:graphicFrameLocks xmlns:a="http://schemas.openxmlformats.org/drawingml/2006/main" noChangeAspect="1"/>
-            </wp:cNvGraphicFramePr>
-            <a:graphic xmlns:a="http://schemas.openxmlformats.org/drawingml/2006/main">
-              <a:graphicData uri="http://schemas.openxmlformats.org/drawingml/2006/picture">
-                <pic:pic xmlns:pic="http://schemas.openxmlformats.org/drawingml/2006/picture">
-                  <pic:nvPicPr>
-                    <pic:cNvPr id="1" name=""/>
-                    <pic:cNvPicPr/>
-                  </pic:nvPicPr>
-                  <pic:blipFill>
-                    <a:blip r:embed="rId27"/>
-                    <a:stretch>
-                      <a:fillRect/>
-                    </a:stretch>
-                  </pic:blipFill>
-                  <pic:spPr>
-                    <a:xfrm>
-                      <a:off x="0" y="0"/>
-                      <a:ext cx="4960009" cy="3482345"/>
-                    </a:xfrm>
-                    <a:prstGeom prst="rect">
-                      <a:avLst/>
-                    </a:prstGeom>
-                  </pic:spPr>
-                </pic:pic>
-              </a:graphicData>
-            </a:graphic>
-          </wp:inline>
-        </w:drawing>
-      </w:r>
-    </w:p>
-    <w:p>
-      <w:pPr>
-        <w:ind w:firstLine="720"/>
-        <w:jc w:val="both"/>
-        <w:rPr>
-          <w:sz w:val="28"/>
-          <w:szCs w:val="28"/>
-        </w:rPr>
-      </w:pPr>
-      <w:proofErr w:type="gramStart"/>
-      <w:r>
-        <w:rPr>
-          <w:b/>
-          <w:sz w:val="28"/>
-          <w:szCs w:val="28"/>
-        </w:rPr>
-        <w:t>Задание  26</w:t>
-      </w:r>
-      <w:proofErr w:type="gramEnd"/>
-      <w:r>
-        <w:rPr>
-          <w:b/>
-          <w:sz w:val="28"/>
-          <w:szCs w:val="28"/>
-        </w:rPr>
-        <w:t xml:space="preserve">. </w:t>
-      </w:r>
-      <w:r>
-        <w:rPr>
-          <w:sz w:val="28"/>
-          <w:szCs w:val="28"/>
-        </w:rPr>
-        <w:t xml:space="preserve">Получите справку о параметрах утилиты </w:t>
-      </w:r>
-      <w:r>
-        <w:rPr>
-          <w:b/>
-          <w:sz w:val="28"/>
-          <w:szCs w:val="28"/>
-          <w:lang w:val="en-US"/>
-        </w:rPr>
-        <w:t>net</w:t>
-      </w:r>
-      <w:r>
-        <w:rPr>
-          <w:sz w:val="28"/>
-          <w:szCs w:val="28"/>
-        </w:rPr>
-        <w:t>.  Получите справку по отдельным командам утилиты с помощью команды</w:t>
-      </w:r>
-      <w:r>
-        <w:rPr>
-          <w:b/>
-          <w:sz w:val="28"/>
-          <w:szCs w:val="28"/>
-        </w:rPr>
-        <w:t xml:space="preserve"> </w:t>
-      </w:r>
-      <w:r>
-        <w:rPr>
-          <w:b/>
-          <w:sz w:val="28"/>
-          <w:szCs w:val="28"/>
-          <w:lang w:val="en-US"/>
-        </w:rPr>
-        <w:t>help</w:t>
-      </w:r>
-      <w:r>
-        <w:rPr>
-          <w:b/>
-          <w:sz w:val="28"/>
-          <w:szCs w:val="28"/>
-        </w:rPr>
-        <w:t xml:space="preserve">. </w:t>
-      </w:r>
-      <w:r>
-        <w:rPr>
-          <w:sz w:val="28"/>
-          <w:szCs w:val="28"/>
-        </w:rPr>
-        <w:t xml:space="preserve">Получите статистику рабочей станции и сервера компьютера с помощью команды </w:t>
-      </w:r>
-      <w:r>
-        <w:rPr>
-          <w:b/>
-          <w:sz w:val="28"/>
-          <w:szCs w:val="28"/>
-          <w:lang w:val="en-US"/>
-        </w:rPr>
-        <w:t>statistics</w:t>
-      </w:r>
-      <w:r>
-        <w:rPr>
-          <w:sz w:val="28"/>
-          <w:szCs w:val="28"/>
-        </w:rPr>
-        <w:t>.</w:t>
-      </w:r>
-      <w:r>
-        <w:rPr>
-          <w:b/>
-          <w:sz w:val="28"/>
-          <w:szCs w:val="28"/>
-        </w:rPr>
-        <w:t xml:space="preserve"> </w:t>
-      </w:r>
-      <w:r>
-        <w:rPr>
-          <w:sz w:val="28"/>
-          <w:szCs w:val="28"/>
-        </w:rPr>
-        <w:t xml:space="preserve">Перешлите сообщение на соседний компьютер с помощью команды </w:t>
-      </w:r>
-      <w:r>
-        <w:rPr>
-          <w:b/>
-          <w:sz w:val="28"/>
-          <w:szCs w:val="28"/>
-          <w:lang w:val="en-US"/>
-        </w:rPr>
-        <w:t>send</w:t>
-      </w:r>
-      <w:r>
-        <w:rPr>
-          <w:sz w:val="28"/>
-          <w:szCs w:val="28"/>
-        </w:rPr>
-        <w:t xml:space="preserve">. Получите список пользователей компьютера с помощью команды </w:t>
-      </w:r>
-      <w:r>
-        <w:rPr>
-          <w:b/>
-          <w:sz w:val="28"/>
-          <w:szCs w:val="28"/>
-          <w:lang w:val="en-US"/>
-        </w:rPr>
-        <w:t>user</w:t>
-      </w:r>
-      <w:r>
-        <w:rPr>
-          <w:sz w:val="28"/>
-          <w:szCs w:val="28"/>
-        </w:rPr>
-        <w:t xml:space="preserve">. </w:t>
-      </w:r>
-    </w:p>
-    <w:p>
-      <w:pPr>
-        <w:jc w:val="both"/>
-        <w:rPr>
-          <w:sz w:val="28"/>
-          <w:szCs w:val="28"/>
-        </w:rPr>
-      </w:pPr>
-      <w:r>
-        <w:rPr>
-          <w:noProof/>
-          <w:lang w:eastAsia="ru-RU"/>
-        </w:rPr>
-        <w:drawing>
-          <wp:inline distT="0" distB="0" distL="0" distR="0" wp14:anchorId="2EC52CE5" wp14:editId="4EB486DB">
-            <wp:extent cx="4587240" cy="1049353"/>
-            <wp:effectExtent l="0" t="0" r="3810" b="0"/>
-            <wp:docPr id="9" name="Рисунок 9"/>
             <wp:cNvGraphicFramePr>
               <a:graphicFrameLocks xmlns:a="http://schemas.openxmlformats.org/drawingml/2006/main" noChangeAspect="1"/>
             </wp:cNvGraphicFramePr>
@@ -3637,7 +3483,7 @@
                   <pic:spPr>
                     <a:xfrm>
                       <a:off x="0" y="0"/>
-                      <a:ext cx="4668947" cy="1068044"/>
+                      <a:ext cx="4960009" cy="3482345"/>
                     </a:xfrm>
                     <a:prstGeom prst="rect">
                       <a:avLst/>
@@ -3652,9 +3498,154 @@
     </w:p>
     <w:p>
       <w:pPr>
-        <w:jc w:val="both"/>
-        <w:rPr>
-          <w:rFonts w:ascii="Microsoft YaHei UI" w:eastAsia="Microsoft YaHei UI" w:hAnsi="Microsoft YaHei UI"/>
+        <w:ind w:firstLine="720"/>
+        <w:jc w:val="both"/>
+        <w:rPr>
+          <w:sz w:val="28"/>
+          <w:szCs w:val="28"/>
+        </w:rPr>
+      </w:pPr>
+      <w:proofErr w:type="gramStart"/>
+      <w:r>
+        <w:rPr>
+          <w:b/>
+          <w:sz w:val="28"/>
+          <w:szCs w:val="28"/>
+        </w:rPr>
+        <w:t>Задание  26</w:t>
+      </w:r>
+      <w:proofErr w:type="gramEnd"/>
+      <w:r>
+        <w:rPr>
+          <w:b/>
+          <w:sz w:val="28"/>
+          <w:szCs w:val="28"/>
+        </w:rPr>
+        <w:t xml:space="preserve">. </w:t>
+      </w:r>
+      <w:r>
+        <w:rPr>
+          <w:sz w:val="28"/>
+          <w:szCs w:val="28"/>
+        </w:rPr>
+        <w:t xml:space="preserve">Получите справку о параметрах утилиты </w:t>
+      </w:r>
+      <w:r>
+        <w:rPr>
+          <w:b/>
+          <w:sz w:val="28"/>
+          <w:szCs w:val="28"/>
+          <w:lang w:val="en-US"/>
+        </w:rPr>
+        <w:t>net</w:t>
+      </w:r>
+      <w:r>
+        <w:rPr>
+          <w:sz w:val="28"/>
+          <w:szCs w:val="28"/>
+        </w:rPr>
+        <w:t>.  Получите справку по отдельным командам утилиты с помощью команды</w:t>
+      </w:r>
+      <w:r>
+        <w:rPr>
+          <w:b/>
+          <w:sz w:val="28"/>
+          <w:szCs w:val="28"/>
+        </w:rPr>
+        <w:t xml:space="preserve"> </w:t>
+      </w:r>
+      <w:r>
+        <w:rPr>
+          <w:b/>
+          <w:sz w:val="28"/>
+          <w:szCs w:val="28"/>
+          <w:lang w:val="en-US"/>
+        </w:rPr>
+        <w:t>help</w:t>
+      </w:r>
+      <w:r>
+        <w:rPr>
+          <w:b/>
+          <w:sz w:val="28"/>
+          <w:szCs w:val="28"/>
+        </w:rPr>
+        <w:t xml:space="preserve">. </w:t>
+      </w:r>
+      <w:r>
+        <w:rPr>
+          <w:sz w:val="28"/>
+          <w:szCs w:val="28"/>
+        </w:rPr>
+        <w:t xml:space="preserve">Получите статистику рабочей станции и сервера компьютера с помощью команды </w:t>
+      </w:r>
+      <w:r>
+        <w:rPr>
+          <w:b/>
+          <w:sz w:val="28"/>
+          <w:szCs w:val="28"/>
+          <w:lang w:val="en-US"/>
+        </w:rPr>
+        <w:t>statistics</w:t>
+      </w:r>
+      <w:r>
+        <w:rPr>
+          <w:sz w:val="28"/>
+          <w:szCs w:val="28"/>
+        </w:rPr>
+        <w:t>.</w:t>
+      </w:r>
+      <w:r>
+        <w:rPr>
+          <w:b/>
+          <w:sz w:val="28"/>
+          <w:szCs w:val="28"/>
+        </w:rPr>
+        <w:t xml:space="preserve"> </w:t>
+      </w:r>
+      <w:r>
+        <w:rPr>
+          <w:sz w:val="28"/>
+          <w:szCs w:val="28"/>
+        </w:rPr>
+        <w:t xml:space="preserve">Перешлите сообщение на соседний компьютер с помощью команды </w:t>
+      </w:r>
+      <w:r>
+        <w:rPr>
+          <w:b/>
+          <w:sz w:val="28"/>
+          <w:szCs w:val="28"/>
+          <w:lang w:val="en-US"/>
+        </w:rPr>
+        <w:t>send</w:t>
+      </w:r>
+      <w:r>
+        <w:rPr>
+          <w:sz w:val="28"/>
+          <w:szCs w:val="28"/>
+        </w:rPr>
+        <w:t xml:space="preserve">. Получите список пользователей компьютера с помощью команды </w:t>
+      </w:r>
+      <w:r>
+        <w:rPr>
+          <w:b/>
+          <w:sz w:val="28"/>
+          <w:szCs w:val="28"/>
+          <w:lang w:val="en-US"/>
+        </w:rPr>
+        <w:t>user</w:t>
+      </w:r>
+      <w:r>
+        <w:rPr>
+          <w:sz w:val="28"/>
+          <w:szCs w:val="28"/>
+        </w:rPr>
+        <w:t xml:space="preserve">. </w:t>
+      </w:r>
+    </w:p>
+    <w:p>
+      <w:pPr>
+        <w:jc w:val="both"/>
+        <w:rPr>
           <w:sz w:val="28"/>
           <w:szCs w:val="28"/>
         </w:rPr>
@@ -3665,10 +3656,10 @@
           <w:lang w:eastAsia="ru-RU"/>
         </w:rPr>
         <w:drawing>
-          <wp:inline distT="0" distB="0" distL="0" distR="0" wp14:anchorId="4324B108" wp14:editId="52DAB237">
-            <wp:extent cx="5501640" cy="976240"/>
+          <wp:inline distT="0" distB="0" distL="0" distR="0" wp14:anchorId="2EC52CE5" wp14:editId="4EB486DB">
+            <wp:extent cx="4587240" cy="1049353"/>
             <wp:effectExtent l="0" t="0" r="3810" b="0"/>
-            <wp:docPr id="7" name="Рисунок 7"/>
+            <wp:docPr id="9" name="Рисунок 9"/>
             <wp:cNvGraphicFramePr>
               <a:graphicFrameLocks xmlns:a="http://schemas.openxmlformats.org/drawingml/2006/main" noChangeAspect="1"/>
             </wp:cNvGraphicFramePr>
@@ -3688,7 +3679,7 @@
                   <pic:spPr>
                     <a:xfrm>
                       <a:off x="0" y="0"/>
-                      <a:ext cx="5619492" cy="997152"/>
+                      <a:ext cx="4668947" cy="1068044"/>
                     </a:xfrm>
                     <a:prstGeom prst="rect">
                       <a:avLst/>
@@ -3716,10 +3707,10 @@
           <w:lang w:eastAsia="ru-RU"/>
         </w:rPr>
         <w:drawing>
-          <wp:inline distT="0" distB="0" distL="0" distR="0" wp14:anchorId="5D19A1A7" wp14:editId="73C47654">
-            <wp:extent cx="4739640" cy="1157171"/>
-            <wp:effectExtent l="0" t="0" r="3810" b="5080"/>
-            <wp:docPr id="10" name="Рисунок 10"/>
+          <wp:inline distT="0" distB="0" distL="0" distR="0" wp14:anchorId="4324B108" wp14:editId="52DAB237">
+            <wp:extent cx="5501640" cy="976240"/>
+            <wp:effectExtent l="0" t="0" r="3810" b="0"/>
+            <wp:docPr id="7" name="Рисунок 7"/>
             <wp:cNvGraphicFramePr>
               <a:graphicFrameLocks xmlns:a="http://schemas.openxmlformats.org/drawingml/2006/main" noChangeAspect="1"/>
             </wp:cNvGraphicFramePr>
@@ -3739,6 +3730,57 @@
                   <pic:spPr>
                     <a:xfrm>
                       <a:off x="0" y="0"/>
+                      <a:ext cx="5619492" cy="997152"/>
+                    </a:xfrm>
+                    <a:prstGeom prst="rect">
+                      <a:avLst/>
+                    </a:prstGeom>
+                  </pic:spPr>
+                </pic:pic>
+              </a:graphicData>
+            </a:graphic>
+          </wp:inline>
+        </w:drawing>
+      </w:r>
+    </w:p>
+    <w:p>
+      <w:pPr>
+        <w:jc w:val="both"/>
+        <w:rPr>
+          <w:rFonts w:ascii="Microsoft YaHei UI" w:eastAsia="Microsoft YaHei UI" w:hAnsi="Microsoft YaHei UI"/>
+          <w:sz w:val="28"/>
+          <w:szCs w:val="28"/>
+        </w:rPr>
+      </w:pPr>
+      <w:r>
+        <w:rPr>
+          <w:noProof/>
+          <w:lang w:eastAsia="ru-RU"/>
+        </w:rPr>
+        <w:drawing>
+          <wp:inline distT="0" distB="0" distL="0" distR="0" wp14:anchorId="5D19A1A7" wp14:editId="73C47654">
+            <wp:extent cx="4739640" cy="1157171"/>
+            <wp:effectExtent l="0" t="0" r="3810" b="5080"/>
+            <wp:docPr id="10" name="Рисунок 10"/>
+            <wp:cNvGraphicFramePr>
+              <a:graphicFrameLocks xmlns:a="http://schemas.openxmlformats.org/drawingml/2006/main" noChangeAspect="1"/>
+            </wp:cNvGraphicFramePr>
+            <a:graphic xmlns:a="http://schemas.openxmlformats.org/drawingml/2006/main">
+              <a:graphicData uri="http://schemas.openxmlformats.org/drawingml/2006/picture">
+                <pic:pic xmlns:pic="http://schemas.openxmlformats.org/drawingml/2006/picture">
+                  <pic:nvPicPr>
+                    <pic:cNvPr id="1" name=""/>
+                    <pic:cNvPicPr/>
+                  </pic:nvPicPr>
+                  <pic:blipFill>
+                    <a:blip r:embed="rId31"/>
+                    <a:stretch>
+                      <a:fillRect/>
+                    </a:stretch>
+                  </pic:blipFill>
+                  <pic:spPr>
+                    <a:xfrm>
+                      <a:off x="0" y="0"/>
                       <a:ext cx="4784002" cy="1168002"/>
                     </a:xfrm>
                     <a:prstGeom prst="rect">
@@ -3783,7 +3825,7 @@
                     <pic:cNvPicPr/>
                   </pic:nvPicPr>
                   <pic:blipFill>
-                    <a:blip r:embed="rId31"/>
+                    <a:blip r:embed="rId32"/>
                     <a:stretch>
                       <a:fillRect/>
                     </a:stretch>

</xml_diff>